<commit_message>
add self-referencial link to docx
</commit_message>
<xml_diff>
--- a/FinalProduct/CE201 Team Final Product Report.docx
+++ b/FinalProduct/CE201 Team Final Product Report.docx
@@ -213,12 +213,15 @@
         <w:rPr/>
         <w:t xml:space="preserve">Document URL:  </w:t>
       </w:r>
-      <w:r>
-        <w:rPr>
-          <w:i/>
-        </w:rPr>
-        <w:t>Include a gitlab URL to the working version of this Word document.</w:t>
-      </w:r>
+      <w:hyperlink r:id="rId4">
+        <w:r>
+          <w:rPr>
+            <w:rStyle w:val="InternetLink"/>
+            <w:i/>
+          </w:rPr>
+          <w:t>https://cseegit.essex.ac.uk/21-22-ce201-col/CE201_liang-3/-/blob/01b692b69059a86efddc4f8beedaba37dbdfbd12/FinalProduct/CE201%20Team%20Final%20Product%20Report.docx</w:t>
+        </w:r>
+      </w:hyperlink>
     </w:p>
     <w:p>
       <w:pPr>
@@ -285,7 +288,7 @@
         <w:pStyle w:val="Normal"/>
         <w:rPr/>
       </w:pPr>
-      <w:hyperlink r:id="rId4">
+      <w:hyperlink r:id="rId5">
         <w:r>
           <w:rPr>
             <w:rStyle w:val="InternetLink"/>
@@ -359,7 +362,7 @@
         <w:jc w:val="left"/>
         <w:rPr/>
       </w:pPr>
-      <w:hyperlink r:id="rId5">
+      <w:hyperlink r:id="rId6">
         <w:r>
           <w:rPr>
             <w:rStyle w:val="InternetLink"/>
@@ -438,7 +441,7 @@
         <w:pStyle w:val="Normal"/>
         <w:rPr/>
       </w:pPr>
-      <w:hyperlink r:id="rId6">
+      <w:hyperlink r:id="rId7">
         <w:r>
           <w:rPr>
             <w:rStyle w:val="InternetLink"/>
@@ -518,7 +521,7 @@
         <w:pStyle w:val="Normal"/>
         <w:rPr/>
       </w:pPr>
-      <w:hyperlink r:id="rId7">
+      <w:hyperlink r:id="rId8">
         <w:r>
           <w:rPr>
             <w:rStyle w:val="InternetLink"/>
@@ -612,7 +615,7 @@
         <w:pStyle w:val="Normal"/>
         <w:rPr/>
       </w:pPr>
-      <w:hyperlink r:id="rId8">
+      <w:hyperlink r:id="rId9">
         <w:r>
           <w:rPr>
             <w:rStyle w:val="InternetLink"/>
@@ -703,7 +706,7 @@
         <w:pStyle w:val="Normal"/>
         <w:rPr/>
       </w:pPr>
-      <w:hyperlink r:id="rId9">
+      <w:hyperlink r:id="rId10">
         <w:r>
           <w:rPr>
             <w:rStyle w:val="InternetLink"/>
@@ -794,7 +797,7 @@
         <w:pStyle w:val="Normal"/>
         <w:rPr/>
       </w:pPr>
-      <w:hyperlink r:id="rId10">
+      <w:hyperlink r:id="rId11">
         <w:r>
           <w:rPr>
             <w:rStyle w:val="InternetLink"/>
@@ -865,7 +868,7 @@
         <w:spacing w:before="0" w:after="160"/>
         <w:rPr/>
       </w:pPr>
-      <w:hyperlink r:id="rId11">
+      <w:hyperlink r:id="rId12">
         <w:r>
           <w:rPr>
             <w:rStyle w:val="InternetLink"/>
@@ -876,8 +879,8 @@
       </w:hyperlink>
     </w:p>
     <w:sectPr>
-      <w:headerReference w:type="default" r:id="rId12"/>
-      <w:footerReference w:type="default" r:id="rId13"/>
+      <w:headerReference w:type="default" r:id="rId13"/>
+      <w:footerReference w:type="default" r:id="rId14"/>
       <w:type w:val="nextPage"/>
       <w:pgSz w:w="11906" w:h="16838"/>
       <w:pgMar w:left="1440" w:right="1440" w:gutter="0" w:header="708" w:top="1440" w:footer="708" w:bottom="1440"/>
@@ -902,7 +905,7 @@
       <mc:AlternateContent>
         <mc:Choice Requires="wps">
           <w:drawing>
-            <wp:anchor behindDoc="1" distT="37465" distB="38100" distL="37465" distR="37465" simplePos="0" locked="0" layoutInCell="0" allowOverlap="1" relativeHeight="4">
+            <wp:anchor behindDoc="0" distT="56515" distB="57150" distL="56515" distR="56515" simplePos="0" locked="0" layoutInCell="0" allowOverlap="1" relativeHeight="4">
               <wp:simplePos x="0" y="0"/>
               <wp:positionH relativeFrom="rightMargin">
                 <wp:align>left</wp:align>
@@ -910,7 +913,7 @@
               <wp:positionV relativeFrom="page">
                 <wp:posOffset>9960610</wp:posOffset>
               </wp:positionV>
-              <wp:extent cx="461010" cy="323850"/>
+              <wp:extent cx="461645" cy="324485"/>
               <wp:effectExtent l="0" t="0" r="0" b="3810"/>
               <wp:wrapSquare wrapText="bothSides"/>
               <wp:docPr id="1" name="Rectangle 40"/>
@@ -921,7 +924,7 @@
                     <wps:spPr>
                       <a:xfrm>
                         <a:off x="0" y="0"/>
-                        <a:ext cx="460440" cy="323280"/>
+                        <a:ext cx="461160" cy="324000"/>
                       </a:xfrm>
                       <a:prstGeom prst="rect">
                         <a:avLst/>
@@ -1012,7 +1015,7 @@
         </mc:Choice>
         <mc:Fallback>
           <w:pict>
-            <v:rect id="shape_0" ID="Rectangle 40" path="m0,0l-2147483645,0l-2147483645,-2147483646l0,-2147483646xe" fillcolor="black" stroked="f" o:allowincell="f" style="position:absolute;margin-left:1.45pt;margin-top:784.3pt;width:36.2pt;height:25.4pt;mso-wrap-style:square;v-text-anchor:bottom;mso-position-horizontal:left;mso-position-horizontal-relative:page;mso-position-vertical-relative:page">
+            <v:rect id="shape_0" ID="Rectangle 40" path="m0,0l-2147483645,0l-2147483645,-2147483646l0,-2147483646xe" fillcolor="black" stroked="f" o:allowincell="f" style="position:absolute;margin-left:2.95pt;margin-top:784.3pt;width:36.25pt;height:25.45pt;mso-wrap-style:square;v-text-anchor:bottom;mso-position-horizontal:left;mso-position-horizontal-relative:page;mso-position-vertical-relative:page">
               <v:fill o:detectmouseclick="t" type="solid" color2="white"/>
               <v:stroke color="#3465a4" weight="38160" joinstyle="miter" endcap="flat"/>
               <v:textbox>
@@ -1077,7 +1080,7 @@
       <mc:AlternateContent>
         <mc:Choice Requires="wpg">
           <w:drawing>
-            <wp:anchor behindDoc="1" distT="0" distB="0" distL="0" distR="0" simplePos="0" locked="0" layoutInCell="0" allowOverlap="1" relativeHeight="7">
+            <wp:anchor behindDoc="0" distT="0" distB="0" distL="0" distR="0" simplePos="0" locked="0" layoutInCell="0" allowOverlap="1" relativeHeight="7">
               <wp:simplePos x="0" y="0"/>
               <wp:positionH relativeFrom="margin">
                 <wp:posOffset>-485140</wp:posOffset>
@@ -1085,7 +1088,7 @@
               <wp:positionV relativeFrom="page">
                 <wp:posOffset>9951085</wp:posOffset>
               </wp:positionV>
-              <wp:extent cx="5947410" cy="323850"/>
+              <wp:extent cx="5948045" cy="324485"/>
               <wp:effectExtent l="0" t="0" r="0" b="3810"/>
               <wp:wrapSquare wrapText="bothSides"/>
               <wp:docPr id="3" name="Group 37"/>
@@ -1096,9 +1099,9 @@
                     <wpg:grpSpPr>
                       <a:xfrm>
                         <a:off x="0" y="0"/>
-                        <a:ext cx="5946840" cy="323280"/>
+                        <a:ext cx="5947560" cy="324000"/>
                         <a:chOff x="-485280" y="9951120"/>
-                        <a:chExt cx="5946840" cy="323280"/>
+                        <a:chExt cx="5947560" cy="324000"/>
                       </a:xfrm>
                     </wpg:grpSpPr>
                     <wps:wsp>
@@ -1106,7 +1109,7 @@
                       <wps:spPr>
                         <a:xfrm>
                           <a:off x="19080" y="0"/>
-                          <a:ext cx="5927760" cy="14760"/>
+                          <a:ext cx="5928480" cy="14040"/>
                         </a:xfrm>
                         <a:prstGeom prst="rect">
                           <a:avLst/>
@@ -1139,7 +1142,7 @@
                       <wps:spPr>
                         <a:xfrm>
                           <a:off x="0" y="65880"/>
-                          <a:ext cx="5927760" cy="257040"/>
+                          <a:ext cx="5928480" cy="257760"/>
                         </a:xfrm>
                         <a:prstGeom prst="rect">
                           <a:avLst/>
@@ -1172,12 +1175,12 @@
                             </w:pPr>
                             <w:r>
                               <w:rPr>
-                                <w:spacing w:val="0"/>
                                 <w:smallCaps w:val="false"/>
                                 <w:caps w:val="false"/>
                                 <w:iCs w:val="false"/>
                                 <w:bCs w:val="false"/>
                                 <w:szCs w:val="20"/>
+                                <w:spacing w:val="0"/>
                                 <w:vertAlign w:val="baseline"/>
                                 <w:position w:val="0"/>
                                 <w:sz w:val="20"/>
@@ -1187,7 +1190,7 @@
                                 <w:u w:val="none"/>
                                 <w:b w:val="false"/>
                                 <w:sz w:val="20"/>
-                                <w:rFonts w:asciiTheme="minorHAnsi" w:cstheme="minorBidi" w:eastAsiaTheme="minorHAnsi" w:hAnsiTheme="minorHAnsi" w:ascii="Calibri" w:hAnsi="Calibri"/>
+                                <w:rFonts w:asciiTheme="minorHAnsi" w:cstheme="minorBidi" w:eastAsiaTheme="minorHAnsi" w:hAnsiTheme="minorHAnsi" w:eastAsia="Calibri" w:ascii="Calibri" w:hAnsi="Calibri"/>
                                 <w:color w:val="7F7F7F"/>
                               </w:rPr>
                               <w:t xml:space="preserve"> Template v1.0 (February 2019) File Save Date: 12/11/2018 14:51:00</w:t>
@@ -1210,13 +1213,13 @@
         </mc:Choice>
         <mc:Fallback>
           <w:pict>
-            <v:group id="shape_0" alt="Group 37" style="position:absolute;margin-left:-38.2pt;margin-top:783.55pt;width:468.25pt;height:25.45pt" coordorigin="-764,15671" coordsize="9365,509">
-              <v:rect id="shape_0" path="m0,0l-2147483645,0l-2147483645,-2147483646l0,-2147483646xe" fillcolor="black" stroked="f" o:allowincell="f" style="position:absolute;left:-734;top:15671;width:9334;height:22;mso-wrap-style:none;v-text-anchor:middle;mso-position-horizontal-relative:margin;mso-position-vertical-relative:page">
+            <v:group id="shape_0" alt="Group 37" style="position:absolute;margin-left:-38.2pt;margin-top:783.55pt;width:468.3pt;height:25.5pt" coordorigin="-764,15671" coordsize="9366,510">
+              <v:rect id="shape_0" path="m0,0l-2147483645,0l-2147483645,-2147483646l0,-2147483646xe" fillcolor="black" stroked="f" o:allowincell="f" style="position:absolute;left:-734;top:15671;width:9335;height:21;mso-wrap-style:none;v-text-anchor:middle;mso-position-horizontal-relative:margin;mso-position-vertical-relative:page">
                 <v:fill o:detectmouseclick="t" type="solid" color2="white"/>
                 <v:stroke color="#3465a4" weight="12600" joinstyle="miter" endcap="flat"/>
                 <w10:wrap type="square"/>
               </v:rect>
-              <v:rect id="shape_0" path="m0,0l-2147483645,0l-2147483645,-2147483646l0,-2147483646xe" stroked="f" o:allowincell="f" style="position:absolute;left:-764;top:15775;width:9334;height:404;mso-wrap-style:square;v-text-anchor:bottom;mso-position-horizontal-relative:margin;mso-position-vertical-relative:page">
+              <v:rect id="shape_0" path="m0,0l-2147483645,0l-2147483645,-2147483646l0,-2147483646xe" stroked="f" o:allowincell="f" style="position:absolute;left:-764;top:15775;width:9335;height:405;mso-wrap-style:square;v-text-anchor:bottom;mso-position-horizontal-relative:margin;mso-position-vertical-relative:page">
                 <v:textbox>
                   <w:txbxContent>
                     <w:p>
@@ -1228,12 +1231,12 @@
                       </w:pPr>
                       <w:r>
                         <w:rPr>
-                          <w:spacing w:val="0"/>
                           <w:smallCaps w:val="false"/>
                           <w:caps w:val="false"/>
                           <w:iCs w:val="false"/>
                           <w:bCs w:val="false"/>
                           <w:szCs w:val="20"/>
+                          <w:spacing w:val="0"/>
                           <w:vertAlign w:val="baseline"/>
                           <w:position w:val="0"/>
                           <w:sz w:val="20"/>
@@ -1243,7 +1246,7 @@
                           <w:u w:val="none"/>
                           <w:b w:val="false"/>
                           <w:sz w:val="20"/>
-                          <w:rFonts w:asciiTheme="minorHAnsi" w:cstheme="minorBidi" w:eastAsiaTheme="minorHAnsi" w:hAnsiTheme="minorHAnsi" w:ascii="Calibri" w:hAnsi="Calibri"/>
+                          <w:rFonts w:asciiTheme="minorHAnsi" w:cstheme="minorBidi" w:eastAsiaTheme="minorHAnsi" w:hAnsiTheme="minorHAnsi" w:eastAsia="Calibri" w:ascii="Calibri" w:hAnsi="Calibri"/>
                           <w:color w:val="7F7F7F"/>
                         </w:rPr>
                         <w:t xml:space="preserve"> Template v1.0 (February 2019) File Save Date: 12/11/2018 14:51:00</w:t>

</xml_diff>